<commit_message>
update new column in salesforce and finance
</commit_message>
<xml_diff>
--- a/public/template/edunesia/invoice.docx
+++ b/public/template/edunesia/invoice.docx
@@ -16,15 +16,15 @@
         <mc:AlternateContent>
           <mc:Choice Requires="wps">
             <w:drawing>
-              <wp:anchor distT="0" distB="0" distL="114300" distR="114300" simplePos="0" relativeHeight="251664384" behindDoc="0" locked="0" layoutInCell="1" allowOverlap="1">
+              <wp:anchor distT="0" distB="0" distL="114300" distR="114300" simplePos="0" relativeHeight="251670528" behindDoc="0" locked="0" layoutInCell="1" allowOverlap="1">
                 <wp:simplePos x="0" y="0"/>
                 <wp:positionH relativeFrom="column">
-                  <wp:posOffset>5619750</wp:posOffset>
+                  <wp:posOffset>4594860</wp:posOffset>
                 </wp:positionH>
                 <wp:positionV relativeFrom="paragraph">
-                  <wp:posOffset>2785745</wp:posOffset>
+                  <wp:posOffset>3012440</wp:posOffset>
                 </wp:positionV>
-                <wp:extent cx="1117600" cy="349250"/>
+                <wp:extent cx="1215390" cy="254000"/>
                 <wp:effectExtent l="0" t="0" r="0" b="0"/>
                 <wp:wrapNone/>
                 <wp:docPr id="4" name="Text Box 4"/>
@@ -35,8 +35,8 @@
                       <wps:cNvSpPr txBox="1"/>
                       <wps:spPr>
                         <a:xfrm>
-                          <a:off x="6762750" y="3731895"/>
-                          <a:ext cx="1117600" cy="349250"/>
+                          <a:off x="5707380" y="3926840"/>
+                          <a:ext cx="1215390" cy="254000"/>
                         </a:xfrm>
                         <a:prstGeom prst="rect">
                           <a:avLst/>
@@ -71,12 +71,13 @@
                               </w:tabs>
                               <w:spacing w:before="46"/>
                               <w:ind w:left="0" w:leftChars="0" w:firstLine="0" w:firstLineChars="0"/>
+                              <w:jc w:val="right"/>
                               <w:rPr>
                                 <w:rFonts w:hint="default" w:ascii="Cantarell Extra Bold" w:hAnsi="Cantarell Extra Bold" w:cs="Cantarell Extra Bold"/>
                                 <w:b w:val="0"/>
                                 <w:bCs w:val="0"/>
-                                <w:sz w:val="28"/>
-                                <w:szCs w:val="28"/>
+                                <w:sz w:val="18"/>
+                                <w:szCs w:val="18"/>
                                 <w:lang w:val="en-US"/>
                               </w:rPr>
                             </w:pPr>
@@ -84,8 +85,8 @@
                               <w:rPr>
                                 <w:rFonts w:hint="default" w:ascii="Cantarell Extra Bold" w:hAnsi="Cantarell Extra Bold" w:cs="Cantarell Extra Bold"/>
                                 <w:w w:val="105"/>
-                                <w:sz w:val="28"/>
-                                <w:szCs w:val="28"/>
+                                <w:sz w:val="18"/>
+                                <w:szCs w:val="18"/>
                                 <w:lang w:val="en-US"/>
                               </w:rPr>
                               <w:t>${number}</w:t>
@@ -93,10 +94,11 @@
                           </w:p>
                           <w:p>
                             <w:pPr>
+                              <w:jc w:val="right"/>
                               <w:rPr>
                                 <w:rFonts w:hint="default" w:ascii="Cantarell Extra Bold" w:hAnsi="Cantarell Extra Bold" w:cs="Cantarell Extra Bold"/>
-                                <w:sz w:val="28"/>
-                                <w:szCs w:val="28"/>
+                                <w:sz w:val="18"/>
+                                <w:szCs w:val="18"/>
                               </w:rPr>
                             </w:pPr>
                           </w:p>
@@ -113,7 +115,7 @@
           </mc:Choice>
           <mc:Fallback>
             <w:pict>
-              <v:shape id="_x0000_s1026" o:spid="_x0000_s1026" o:spt="202" type="#_x0000_t202" style="position:absolute;left:0pt;margin-left:442.5pt;margin-top:219.35pt;height:27.5pt;width:88pt;z-index:251664384;mso-width-relative:page;mso-height-relative:page;" filled="f" stroked="f" coordsize="21600,21600" o:gfxdata="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">
+              <v:shape id="_x0000_s1026" o:spid="_x0000_s1026" o:spt="202" type="#_x0000_t202" style="position:absolute;left:0pt;margin-left:361.8pt;margin-top:237.2pt;height:20pt;width:95.7pt;z-index:251670528;mso-width-relative:page;mso-height-relative:page;" filled="f" stroked="f" coordsize="21600,21600" o:gfxdata="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">
                 <v:fill on="f" focussize="0,0"/>
                 <v:stroke on="f" weight="0.5pt"/>
                 <v:imagedata o:title=""/>
@@ -129,12 +131,13 @@
                         </w:tabs>
                         <w:spacing w:before="46"/>
                         <w:ind w:left="0" w:leftChars="0" w:firstLine="0" w:firstLineChars="0"/>
+                        <w:jc w:val="right"/>
                         <w:rPr>
                           <w:rFonts w:hint="default" w:ascii="Cantarell Extra Bold" w:hAnsi="Cantarell Extra Bold" w:cs="Cantarell Extra Bold"/>
                           <w:b w:val="0"/>
                           <w:bCs w:val="0"/>
-                          <w:sz w:val="28"/>
-                          <w:szCs w:val="28"/>
+                          <w:sz w:val="18"/>
+                          <w:szCs w:val="18"/>
                           <w:lang w:val="en-US"/>
                         </w:rPr>
                       </w:pPr>
@@ -142,8 +145,8 @@
                         <w:rPr>
                           <w:rFonts w:hint="default" w:ascii="Cantarell Extra Bold" w:hAnsi="Cantarell Extra Bold" w:cs="Cantarell Extra Bold"/>
                           <w:w w:val="105"/>
-                          <w:sz w:val="28"/>
-                          <w:szCs w:val="28"/>
+                          <w:sz w:val="18"/>
+                          <w:szCs w:val="18"/>
                           <w:lang w:val="en-US"/>
                         </w:rPr>
                         <w:t>${number}</w:t>
@@ -151,10 +154,11 @@
                     </w:p>
                     <w:p>
                       <w:pPr>
+                        <w:jc w:val="right"/>
                         <w:rPr>
                           <w:rFonts w:hint="default" w:ascii="Cantarell Extra Bold" w:hAnsi="Cantarell Extra Bold" w:cs="Cantarell Extra Bold"/>
-                          <w:sz w:val="28"/>
-                          <w:szCs w:val="28"/>
+                          <w:sz w:val="18"/>
+                          <w:szCs w:val="18"/>
                         </w:rPr>
                       </w:pPr>
                     </w:p>
@@ -165,6 +169,7 @@
           </mc:Fallback>
         </mc:AlternateContent>
       </w:r>
+      <w:bookmarkStart w:id="0" w:name="_GoBack"/>
       <w:r>
         <w:rPr>
           <w:sz w:val="20"/>
@@ -172,15 +177,132 @@
         <mc:AlternateContent>
           <mc:Choice Requires="wps">
             <w:drawing>
-              <wp:anchor distT="0" distB="0" distL="114300" distR="114300" simplePos="0" relativeHeight="251665408" behindDoc="0" locked="0" layoutInCell="1" allowOverlap="1">
+              <wp:anchor distT="0" distB="0" distL="114300" distR="114300" simplePos="0" relativeHeight="251669504" behindDoc="0" locked="0" layoutInCell="1" allowOverlap="1">
                 <wp:simplePos x="0" y="0"/>
                 <wp:positionH relativeFrom="column">
-                  <wp:posOffset>5195570</wp:posOffset>
+                  <wp:posOffset>1924050</wp:posOffset>
                 </wp:positionH>
                 <wp:positionV relativeFrom="paragraph">
-                  <wp:posOffset>2601595</wp:posOffset>
+                  <wp:posOffset>3509010</wp:posOffset>
                 </wp:positionV>
-                <wp:extent cx="1334135" cy="349250"/>
+                <wp:extent cx="3886200" cy="307340"/>
+                <wp:effectExtent l="0" t="0" r="0" b="0"/>
+                <wp:wrapNone/>
+                <wp:docPr id="3" name="Text Box 692"/>
+                <wp:cNvGraphicFramePr/>
+                <a:graphic xmlns:a="http://schemas.openxmlformats.org/drawingml/2006/main">
+                  <a:graphicData uri="http://schemas.microsoft.com/office/word/2010/wordprocessingShape">
+                    <wps:wsp>
+                      <wps:cNvSpPr txBox="1"/>
+                      <wps:spPr>
+                        <a:xfrm>
+                          <a:off x="3036570" y="4423410"/>
+                          <a:ext cx="3886200" cy="307340"/>
+                        </a:xfrm>
+                        <a:prstGeom prst="rect">
+                          <a:avLst/>
+                        </a:prstGeom>
+                        <a:noFill/>
+                        <a:ln>
+                          <a:noFill/>
+                        </a:ln>
+                      </wps:spPr>
+                      <wps:txbx>
+                        <w:txbxContent>
+                          <w:p>
+                            <w:pPr>
+                              <w:jc w:val="right"/>
+                              <w:rPr>
+                                <w:rFonts w:hint="default" w:ascii="Cantarell Extra Bold" w:hAnsi="Cantarell Extra Bold" w:cs="Cantarell Extra Bold"/>
+                                <w:b/>
+                                <w:bCs/>
+                                <w:sz w:val="18"/>
+                                <w:szCs w:val="18"/>
+                                <w:shd w:val="clear" w:color="auto" w:fill="auto"/>
+                                <w:lang w:val="en-US"/>
+                              </w:rPr>
+                            </w:pPr>
+                            <w:r>
+                              <w:rPr>
+                                <w:rFonts w:hint="default" w:ascii="Cantarell Extra Bold" w:hAnsi="Cantarell Extra Bold" w:cs="Cantarell Extra Bold"/>
+                                <w:b/>
+                                <w:bCs/>
+                                <w:sz w:val="18"/>
+                                <w:szCs w:val="18"/>
+                                <w:shd w:val="clear" w:color="auto" w:fill="auto"/>
+                                <w:lang w:val="en-US"/>
+                              </w:rPr>
+                              <w:t>${detail}</w:t>
+                            </w:r>
+                          </w:p>
+                        </w:txbxContent>
+                      </wps:txbx>
+                      <wps:bodyPr vert="horz" anchor="t" anchorCtr="0" upright="1"/>
+                    </wps:wsp>
+                  </a:graphicData>
+                </a:graphic>
+              </wp:anchor>
+            </w:drawing>
+          </mc:Choice>
+          <mc:Fallback>
+            <w:pict>
+              <v:shape id="Text Box 692" o:spid="_x0000_s1026" o:spt="202" type="#_x0000_t202" style="position:absolute;left:0pt;margin-left:151.5pt;margin-top:276.3pt;height:24.2pt;width:306pt;z-index:251669504;mso-width-relative:page;mso-height-relative:page;" filled="f" stroked="f" coordsize="21600,21600" o:gfxdata="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">
+                <v:fill on="f" focussize="0,0"/>
+                <v:stroke on="f"/>
+                <v:imagedata o:title=""/>
+                <o:lock v:ext="edit" aspectratio="f"/>
+                <v:textbox>
+                  <w:txbxContent>
+                    <w:p>
+                      <w:pPr>
+                        <w:jc w:val="right"/>
+                        <w:rPr>
+                          <w:rFonts w:hint="default" w:ascii="Cantarell Extra Bold" w:hAnsi="Cantarell Extra Bold" w:cs="Cantarell Extra Bold"/>
+                          <w:b/>
+                          <w:bCs/>
+                          <w:sz w:val="18"/>
+                          <w:szCs w:val="18"/>
+                          <w:shd w:val="clear" w:color="auto" w:fill="auto"/>
+                          <w:lang w:val="en-US"/>
+                        </w:rPr>
+                      </w:pPr>
+                      <w:r>
+                        <w:rPr>
+                          <w:rFonts w:hint="default" w:ascii="Cantarell Extra Bold" w:hAnsi="Cantarell Extra Bold" w:cs="Cantarell Extra Bold"/>
+                          <w:b/>
+                          <w:bCs/>
+                          <w:sz w:val="18"/>
+                          <w:szCs w:val="18"/>
+                          <w:shd w:val="clear" w:color="auto" w:fill="auto"/>
+                          <w:lang w:val="en-US"/>
+                        </w:rPr>
+                        <w:t>${detail}</w:t>
+                      </w:r>
+                    </w:p>
+                  </w:txbxContent>
+                </v:textbox>
+              </v:shape>
+            </w:pict>
+          </mc:Fallback>
+        </mc:AlternateContent>
+      </w:r>
+      <w:bookmarkEnd w:id="0"/>
+      <w:r>
+        <w:rPr>
+          <w:sz w:val="20"/>
+        </w:rPr>
+        <mc:AlternateContent>
+          <mc:Choice Requires="wps">
+            <w:drawing>
+              <wp:anchor distT="0" distB="0" distL="114300" distR="114300" simplePos="0" relativeHeight="251671552" behindDoc="0" locked="0" layoutInCell="1" allowOverlap="1">
+                <wp:simplePos x="0" y="0"/>
+                <wp:positionH relativeFrom="column">
+                  <wp:posOffset>4458335</wp:posOffset>
+                </wp:positionH>
+                <wp:positionV relativeFrom="paragraph">
+                  <wp:posOffset>2604135</wp:posOffset>
+                </wp:positionV>
+                <wp:extent cx="1351915" cy="262255"/>
                 <wp:effectExtent l="0" t="0" r="0" b="0"/>
                 <wp:wrapNone/>
                 <wp:docPr id="5" name="Text Box 5"/>
@@ -191,8 +313,8 @@
                       <wps:cNvSpPr txBox="1"/>
                       <wps:spPr>
                         <a:xfrm>
-                          <a:off x="6774180" y="3366135"/>
-                          <a:ext cx="1334135" cy="349250"/>
+                          <a:off x="5570855" y="3518535"/>
+                          <a:ext cx="1351915" cy="262255"/>
                         </a:xfrm>
                         <a:prstGeom prst="rect">
                           <a:avLst/>
@@ -220,22 +342,23 @@
                         <w:txbxContent>
                           <w:p>
                             <w:pPr>
+                              <w:jc w:val="right"/>
                               <w:rPr>
                                 <w:rFonts w:hint="default" w:ascii="Cantarell Extra Bold" w:hAnsi="Cantarell Extra Bold" w:cs="Cantarell Extra Bold"/>
-                                <w:b/>
-                                <w:bCs w:val="0"/>
-                                <w:sz w:val="28"/>
-                                <w:szCs w:val="28"/>
+                                <w:b w:val="0"/>
+                                <w:bCs/>
+                                <w:sz w:val="18"/>
+                                <w:szCs w:val="18"/>
                               </w:rPr>
                             </w:pPr>
                             <w:r>
                               <w:rPr>
                                 <w:rFonts w:hint="default" w:ascii="Cantarell Extra Bold" w:hAnsi="Cantarell Extra Bold" w:cs="Cantarell Extra Bold"/>
-                                <w:b/>
-                                <w:bCs w:val="0"/>
+                                <w:b w:val="0"/>
+                                <w:bCs/>
                                 <w:spacing w:val="-2"/>
-                                <w:sz w:val="28"/>
-                                <w:szCs w:val="28"/>
+                                <w:sz w:val="18"/>
+                                <w:szCs w:val="18"/>
                                 <w:lang w:val="en-US"/>
                               </w:rPr>
                               <w:t>${tanggal}</w:t>
@@ -254,7 +377,7 @@
           </mc:Choice>
           <mc:Fallback>
             <w:pict>
-              <v:shape id="_x0000_s1026" o:spid="_x0000_s1026" o:spt="202" type="#_x0000_t202" style="position:absolute;left:0pt;margin-left:409.1pt;margin-top:204.85pt;height:27.5pt;width:105.05pt;z-index:251665408;mso-width-relative:page;mso-height-relative:page;" filled="f" stroked="f" coordsize="21600,21600" o:gfxdata="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">
+              <v:shape id="_x0000_s1026" o:spid="_x0000_s1026" o:spt="202" type="#_x0000_t202" style="position:absolute;left:0pt;margin-left:351.05pt;margin-top:205.05pt;height:20.65pt;width:106.45pt;z-index:251671552;mso-width-relative:page;mso-height-relative:page;" filled="f" stroked="f" coordsize="21600,21600" o:gfxdata="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">
                 <v:fill on="f" focussize="0,0"/>
                 <v:stroke on="f" weight="0.5pt"/>
                 <v:imagedata o:title=""/>
@@ -263,139 +386,26 @@
                   <w:txbxContent>
                     <w:p>
                       <w:pPr>
+                        <w:jc w:val="right"/>
                         <w:rPr>
                           <w:rFonts w:hint="default" w:ascii="Cantarell Extra Bold" w:hAnsi="Cantarell Extra Bold" w:cs="Cantarell Extra Bold"/>
-                          <w:b/>
-                          <w:bCs w:val="0"/>
-                          <w:sz w:val="28"/>
-                          <w:szCs w:val="28"/>
+                          <w:b w:val="0"/>
+                          <w:bCs/>
+                          <w:sz w:val="18"/>
+                          <w:szCs w:val="18"/>
                         </w:rPr>
                       </w:pPr>
                       <w:r>
                         <w:rPr>
                           <w:rFonts w:hint="default" w:ascii="Cantarell Extra Bold" w:hAnsi="Cantarell Extra Bold" w:cs="Cantarell Extra Bold"/>
-                          <w:b/>
-                          <w:bCs w:val="0"/>
+                          <w:b w:val="0"/>
+                          <w:bCs/>
                           <w:spacing w:val="-2"/>
-                          <w:sz w:val="28"/>
-                          <w:szCs w:val="28"/>
+                          <w:sz w:val="18"/>
+                          <w:szCs w:val="18"/>
                           <w:lang w:val="en-US"/>
                         </w:rPr>
                         <w:t>${tanggal}</w:t>
-                      </w:r>
-                    </w:p>
-                  </w:txbxContent>
-                </v:textbox>
-              </v:shape>
-            </w:pict>
-          </mc:Fallback>
-        </mc:AlternateContent>
-      </w:r>
-      <w:r>
-        <w:rPr>
-          <w:sz w:val="20"/>
-        </w:rPr>
-        <mc:AlternateContent>
-          <mc:Choice Requires="wps">
-            <w:drawing>
-              <wp:anchor distT="0" distB="0" distL="114300" distR="114300" simplePos="0" relativeHeight="251663360" behindDoc="0" locked="0" layoutInCell="1" allowOverlap="1">
-                <wp:simplePos x="0" y="0"/>
-                <wp:positionH relativeFrom="column">
-                  <wp:posOffset>5638800</wp:posOffset>
-                </wp:positionH>
-                <wp:positionV relativeFrom="paragraph">
-                  <wp:posOffset>3244850</wp:posOffset>
-                </wp:positionV>
-                <wp:extent cx="742315" cy="846455"/>
-                <wp:effectExtent l="0" t="0" r="0" b="0"/>
-                <wp:wrapNone/>
-                <wp:docPr id="3" name="Text Box 692"/>
-                <wp:cNvGraphicFramePr/>
-                <a:graphic xmlns:a="http://schemas.openxmlformats.org/drawingml/2006/main">
-                  <a:graphicData uri="http://schemas.microsoft.com/office/word/2010/wordprocessingShape">
-                    <wps:wsp>
-                      <wps:cNvSpPr txBox="1"/>
-                      <wps:spPr>
-                        <a:xfrm>
-                          <a:off x="6781800" y="4178300"/>
-                          <a:ext cx="742315" cy="846455"/>
-                        </a:xfrm>
-                        <a:prstGeom prst="rect">
-                          <a:avLst/>
-                        </a:prstGeom>
-                        <a:noFill/>
-                        <a:ln>
-                          <a:noFill/>
-                        </a:ln>
-                      </wps:spPr>
-                      <wps:txbx>
-                        <w:txbxContent>
-                          <w:p>
-                            <w:pPr>
-                              <w:rPr>
-                                <w:rFonts w:hint="default" w:ascii="Cantarell Extra Bold" w:hAnsi="Cantarell Extra Bold" w:cs="Cantarell Extra Bold"/>
-                                <w:b/>
-                                <w:bCs/>
-                                <w:sz w:val="20"/>
-                                <w:szCs w:val="20"/>
-                                <w:shd w:val="clear" w:color="auto" w:fill="auto"/>
-                                <w:lang w:val="en-US"/>
-                              </w:rPr>
-                            </w:pPr>
-                            <w:r>
-                              <w:rPr>
-                                <w:rFonts w:hint="default" w:ascii="Cantarell Extra Bold" w:hAnsi="Cantarell Extra Bold" w:cs="Cantarell Extra Bold"/>
-                                <w:b/>
-                                <w:bCs/>
-                                <w:sz w:val="20"/>
-                                <w:szCs w:val="20"/>
-                                <w:shd w:val="clear" w:color="auto" w:fill="auto"/>
-                                <w:lang w:val="en-US"/>
-                              </w:rPr>
-                              <w:t>${detail}</w:t>
-                            </w:r>
-                          </w:p>
-                        </w:txbxContent>
-                      </wps:txbx>
-                      <wps:bodyPr vert="horz" anchor="t" anchorCtr="0" upright="1"/>
-                    </wps:wsp>
-                  </a:graphicData>
-                </a:graphic>
-              </wp:anchor>
-            </w:drawing>
-          </mc:Choice>
-          <mc:Fallback>
-            <w:pict>
-              <v:shape id="Text Box 692" o:spid="_x0000_s1026" o:spt="202" type="#_x0000_t202" style="position:absolute;left:0pt;margin-left:444pt;margin-top:255.5pt;height:66.65pt;width:58.45pt;z-index:251663360;mso-width-relative:page;mso-height-relative:page;" filled="f" stroked="f" coordsize="21600,21600" o:gfxdata="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">
-                <v:fill on="f" focussize="0,0"/>
-                <v:stroke on="f"/>
-                <v:imagedata o:title=""/>
-                <o:lock v:ext="edit" aspectratio="f"/>
-                <v:textbox>
-                  <w:txbxContent>
-                    <w:p>
-                      <w:pPr>
-                        <w:rPr>
-                          <w:rFonts w:hint="default" w:ascii="Cantarell Extra Bold" w:hAnsi="Cantarell Extra Bold" w:cs="Cantarell Extra Bold"/>
-                          <w:b/>
-                          <w:bCs/>
-                          <w:sz w:val="20"/>
-                          <w:szCs w:val="20"/>
-                          <w:shd w:val="clear" w:color="auto" w:fill="auto"/>
-                          <w:lang w:val="en-US"/>
-                        </w:rPr>
-                      </w:pPr>
-                      <w:r>
-                        <w:rPr>
-                          <w:rFonts w:hint="default" w:ascii="Cantarell Extra Bold" w:hAnsi="Cantarell Extra Bold" w:cs="Cantarell Extra Bold"/>
-                          <w:b/>
-                          <w:bCs/>
-                          <w:sz w:val="20"/>
-                          <w:szCs w:val="20"/>
-                          <w:shd w:val="clear" w:color="auto" w:fill="auto"/>
-                          <w:lang w:val="en-US"/>
-                        </w:rPr>
-                        <w:t>${detail}</w:t>
                       </w:r>
                     </w:p>
                   </w:txbxContent>
@@ -526,7 +536,7 @@
         <mc:AlternateContent>
           <mc:Choice Requires="wps">
             <w:drawing>
-              <wp:anchor distT="0" distB="0" distL="114300" distR="114300" simplePos="0" relativeHeight="251669504" behindDoc="0" locked="0" layoutInCell="1" allowOverlap="1">
+              <wp:anchor distT="0" distB="0" distL="114300" distR="114300" simplePos="0" relativeHeight="251666432" behindDoc="0" locked="0" layoutInCell="1" allowOverlap="1">
                 <wp:simplePos x="0" y="0"/>
                 <wp:positionH relativeFrom="column">
                   <wp:posOffset>4206875</wp:posOffset>
@@ -594,7 +604,7 @@
           </mc:Choice>
           <mc:Fallback>
             <w:pict>
-              <v:shape id="Text Box 1005" o:spid="_x0000_s1026" o:spt="202" type="#_x0000_t202" style="position:absolute;left:0pt;margin-left:331.25pt;margin-top:544.65pt;height:24.4pt;width:139.7pt;z-index:251669504;mso-width-relative:page;mso-height-relative:page;" filled="f" stroked="f" coordsize="21600,21600" o:gfxdata="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">
+              <v:shape id="Text Box 1005" o:spid="_x0000_s1026" o:spt="202" type="#_x0000_t202" style="position:absolute;left:0pt;margin-left:331.25pt;margin-top:544.65pt;height:24.4pt;width:139.7pt;z-index:251666432;mso-width-relative:page;mso-height-relative:page;" filled="f" stroked="f" coordsize="21600,21600" o:gfxdata="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">
                 <v:fill on="f" focussize="0,0"/>
                 <v:stroke on="f"/>
                 <v:imagedata o:title=""/>
@@ -640,7 +650,7 @@
         <mc:AlternateContent>
           <mc:Choice Requires="wps">
             <w:drawing>
-              <wp:anchor distT="0" distB="0" distL="114300" distR="114300" simplePos="0" relativeHeight="251668480" behindDoc="0" locked="0" layoutInCell="1" allowOverlap="1">
+              <wp:anchor distT="0" distB="0" distL="114300" distR="114300" simplePos="0" relativeHeight="251665408" behindDoc="0" locked="0" layoutInCell="1" allowOverlap="1">
                 <wp:simplePos x="0" y="0"/>
                 <wp:positionH relativeFrom="column">
                   <wp:posOffset>4206875</wp:posOffset>
@@ -708,7 +718,7 @@
           </mc:Choice>
           <mc:Fallback>
             <w:pict>
-              <v:shape id="Text Box 1006" o:spid="_x0000_s1026" o:spt="202" type="#_x0000_t202" style="position:absolute;left:0pt;margin-left:331.25pt;margin-top:426.4pt;height:20.6pt;width:105.4pt;z-index:251668480;mso-width-relative:page;mso-height-relative:page;" filled="f" stroked="f" coordsize="21600,21600" o:gfxdata="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">
+              <v:shape id="Text Box 1006" o:spid="_x0000_s1026" o:spt="202" type="#_x0000_t202" style="position:absolute;left:0pt;margin-left:331.25pt;margin-top:426.4pt;height:20.6pt;width:105.4pt;z-index:251665408;mso-width-relative:page;mso-height-relative:page;" filled="f" stroked="f" coordsize="21600,21600" o:gfxdata="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">
                 <v:fill on="f" focussize="0,0"/>
                 <v:stroke on="f"/>
                 <v:imagedata o:title=""/>
@@ -754,7 +764,7 @@
         <mc:AlternateContent>
           <mc:Choice Requires="wps">
             <w:drawing>
-              <wp:anchor distT="0" distB="0" distL="114300" distR="114300" simplePos="0" relativeHeight="251670528" behindDoc="0" locked="0" layoutInCell="1" allowOverlap="1">
+              <wp:anchor distT="0" distB="0" distL="114300" distR="114300" simplePos="0" relativeHeight="251667456" behindDoc="0" locked="0" layoutInCell="1" allowOverlap="1">
                 <wp:simplePos x="0" y="0"/>
                 <wp:positionH relativeFrom="column">
                   <wp:posOffset>4206875</wp:posOffset>
@@ -822,7 +832,7 @@
           </mc:Choice>
           <mc:Fallback>
             <w:pict>
-              <v:shape id="Text Box 1006" o:spid="_x0000_s1026" o:spt="202" type="#_x0000_t202" style="position:absolute;left:0pt;margin-left:331.25pt;margin-top:464.4pt;height:20.6pt;width:71.55pt;z-index:251670528;mso-width-relative:page;mso-height-relative:page;" filled="f" stroked="f" coordsize="21600,21600" o:gfxdata="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">
+              <v:shape id="Text Box 1006" o:spid="_x0000_s1026" o:spt="202" type="#_x0000_t202" style="position:absolute;left:0pt;margin-left:331.25pt;margin-top:464.4pt;height:20.6pt;width:71.55pt;z-index:251667456;mso-width-relative:page;mso-height-relative:page;" filled="f" stroked="f" coordsize="21600,21600" o:gfxdata="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">
                 <v:fill on="f" focussize="0,0"/>
                 <v:stroke on="f"/>
                 <v:imagedata o:title=""/>
@@ -868,7 +878,7 @@
         <mc:AlternateContent>
           <mc:Choice Requires="wps">
             <w:drawing>
-              <wp:anchor distT="0" distB="0" distL="114300" distR="114300" simplePos="0" relativeHeight="251671552" behindDoc="0" locked="0" layoutInCell="1" allowOverlap="1">
+              <wp:anchor distT="0" distB="0" distL="114300" distR="114300" simplePos="0" relativeHeight="251668480" behindDoc="0" locked="0" layoutInCell="1" allowOverlap="1">
                 <wp:simplePos x="0" y="0"/>
                 <wp:positionH relativeFrom="column">
                   <wp:posOffset>4206875</wp:posOffset>
@@ -936,7 +946,7 @@
           </mc:Choice>
           <mc:Fallback>
             <w:pict>
-              <v:shape id="Text Box 1006" o:spid="_x0000_s1026" o:spt="202" type="#_x0000_t202" style="position:absolute;left:0pt;margin-left:331.25pt;margin-top:502.9pt;height:20.6pt;width:65.8pt;z-index:251671552;mso-width-relative:page;mso-height-relative:page;" filled="f" stroked="f" coordsize="21600,21600" o:gfxdata="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">
+              <v:shape id="Text Box 1006" o:spid="_x0000_s1026" o:spt="202" type="#_x0000_t202" style="position:absolute;left:0pt;margin-left:331.25pt;margin-top:502.9pt;height:20.6pt;width:65.8pt;z-index:251668480;mso-width-relative:page;mso-height-relative:page;" filled="f" stroked="f" coordsize="21600,21600" o:gfxdata="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">
                 <v:fill on="f" focussize="0,0"/>
                 <v:stroke on="f"/>
                 <v:imagedata o:title=""/>
@@ -1096,7 +1106,7 @@
         <mc:AlternateContent>
           <mc:Choice Requires="wps">
             <w:drawing>
-              <wp:anchor distT="0" distB="0" distL="114300" distR="114300" simplePos="0" relativeHeight="251667456" behindDoc="0" locked="0" layoutInCell="1" allowOverlap="1">
+              <wp:anchor distT="0" distB="0" distL="114300" distR="114300" simplePos="0" relativeHeight="251664384" behindDoc="0" locked="0" layoutInCell="1" allowOverlap="1">
                 <wp:simplePos x="0" y="0"/>
                 <wp:positionH relativeFrom="column">
                   <wp:posOffset>4902835</wp:posOffset>
@@ -1164,7 +1174,7 @@
           </mc:Choice>
           <mc:Fallback>
             <w:pict>
-              <v:shape id="Text Box 691" o:spid="_x0000_s1026" o:spt="202" type="#_x0000_t202" style="position:absolute;left:0pt;margin-left:386.05pt;margin-top:339.75pt;height:16.35pt;width:57.9pt;z-index:251667456;mso-width-relative:page;mso-height-relative:page;" filled="f" stroked="f" coordsize="21600,21600" o:gfxdata="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">
+              <v:shape id="Text Box 691" o:spid="_x0000_s1026" o:spt="202" type="#_x0000_t202" style="position:absolute;left:0pt;margin-left:386.05pt;margin-top:339.75pt;height:16.35pt;width:57.9pt;z-index:251664384;mso-width-relative:page;mso-height-relative:page;" filled="f" stroked="f" coordsize="21600,21600" o:gfxdata="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">
                 <v:fill on="f" focussize="0,0"/>
                 <v:stroke on="f"/>
                 <v:imagedata o:title=""/>
@@ -1210,7 +1220,7 @@
         <mc:AlternateContent>
           <mc:Choice Requires="wps">
             <w:drawing>
-              <wp:anchor distT="0" distB="0" distL="114300" distR="114300" simplePos="0" relativeHeight="251666432" behindDoc="0" locked="0" layoutInCell="1" allowOverlap="1">
+              <wp:anchor distT="0" distB="0" distL="114300" distR="114300" simplePos="0" relativeHeight="251663360" behindDoc="0" locked="0" layoutInCell="1" allowOverlap="1">
                 <wp:simplePos x="0" y="0"/>
                 <wp:positionH relativeFrom="column">
                   <wp:posOffset>4156710</wp:posOffset>
@@ -1278,7 +1288,7 @@
           </mc:Choice>
           <mc:Fallback>
             <w:pict>
-              <v:shape id="Text Box 818" o:spid="_x0000_s1026" o:spt="202" type="#_x0000_t202" style="position:absolute;left:0pt;margin-left:327.3pt;margin-top:339.75pt;height:16.35pt;width:57.9pt;z-index:251666432;mso-width-relative:page;mso-height-relative:page;" filled="f" stroked="f" coordsize="21600,21600" o:gfxdata="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">
+              <v:shape id="Text Box 818" o:spid="_x0000_s1026" o:spt="202" type="#_x0000_t202" style="position:absolute;left:0pt;margin-left:327.3pt;margin-top:339.75pt;height:16.35pt;width:57.9pt;z-index:251663360;mso-width-relative:page;mso-height-relative:page;" filled="f" stroked="f" coordsize="21600,21600" o:gfxdata="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">
                 <v:fill on="f" focussize="0,0"/>
                 <v:stroke on="f"/>
                 <v:imagedata o:title=""/>
@@ -1317,8 +1327,6 @@
           </mc:Fallback>
         </mc:AlternateContent>
       </w:r>
-      <w:bookmarkStart w:id="0" w:name="_GoBack"/>
-      <w:bookmarkEnd w:id="0"/>
       <w:r>
         <w:rPr>
           <w:sz w:val="20"/>

</xml_diff>